<commit_message>
Completed simulation with tooltips and animations
</commit_message>
<xml_diff>
--- a/docs/Madam_tasks.docx
+++ b/docs/Madam_tasks.docx
@@ -1,6 +1,6 @@
 
 <file path=word/document.xml><?xml version="1.0" encoding="utf-8"?>
-<w:document xmlns:wpc="http://schemas.microsoft.com/office/word/2010/wordprocessingCanvas" xmlns:mc="http://schemas.openxmlformats.org/markup-compatibility/2006" xmlns:o="urn:schemas-microsoft-com:office:office" xmlns:r="http://schemas.openxmlformats.org/officeDocument/2006/relationships" xmlns:m="http://schemas.openxmlformats.org/officeDocument/2006/math" xmlns:v="urn:schemas-microsoft-com:vml" xmlns:wp14="http://schemas.microsoft.com/office/word/2010/wordprocessingDrawing" xmlns:wp="http://schemas.openxmlformats.org/drawingml/2006/wordprocessingDrawing" xmlns:w="http://schemas.openxmlformats.org/wordprocessingml/2006/main" xmlns:w14="http://schemas.microsoft.com/office/word/2010/wordml" xmlns:w10="urn:schemas-microsoft-com:office:word" xmlns:w15="http://schemas.microsoft.com/office/word/2012/wordml" xmlns:wpg="http://schemas.microsoft.com/office/word/2010/wordprocessingGroup" xmlns:wpi="http://schemas.microsoft.com/office/word/2010/wordprocessingInk" xmlns:wne="http://schemas.microsoft.com/office/word/2006/wordml" xmlns:wps="http://schemas.microsoft.com/office/word/2010/wordprocessingShape" xmlns:wpsCustomData="http://www.wps.cn/officeDocument/2013/wpsCustomData" mc:Ignorable="w14 w15 wp14">
+<w:document xmlns:wpc="http://schemas.microsoft.com/office/word/2010/wordprocessingCanvas" xmlns:cx="http://schemas.microsoft.com/office/drawing/2014/chartex" xmlns:cx1="http://schemas.microsoft.com/office/drawing/2015/9/8/chartex" xmlns:mc="http://schemas.openxmlformats.org/markup-compatibility/2006" xmlns:o="urn:schemas-microsoft-com:office:office" xmlns:r="http://schemas.openxmlformats.org/officeDocument/2006/relationships" xmlns:m="http://schemas.openxmlformats.org/officeDocument/2006/math" xmlns:v="urn:schemas-microsoft-com:vml" xmlns:wp14="http://schemas.microsoft.com/office/word/2010/wordprocessingDrawing" xmlns:wp="http://schemas.openxmlformats.org/drawingml/2006/wordprocessingDrawing" xmlns:w10="urn:schemas-microsoft-com:office:word" xmlns:w="http://schemas.openxmlformats.org/wordprocessingml/2006/main" xmlns:w14="http://schemas.microsoft.com/office/word/2010/wordml" xmlns:w15="http://schemas.microsoft.com/office/word/2012/wordml" xmlns:w16se="http://schemas.microsoft.com/office/word/2015/wordml/symex" xmlns:wpg="http://schemas.microsoft.com/office/word/2010/wordprocessingGroup" xmlns:wpi="http://schemas.microsoft.com/office/word/2010/wordprocessingInk" xmlns:wne="http://schemas.microsoft.com/office/word/2006/wordml" xmlns:wps="http://schemas.microsoft.com/office/word/2010/wordprocessingShape" mc:Ignorable="w14 w15 w16se wp14">
   <w:body>
     <w:p>
       <w:pPr>
@@ -8,10 +8,48 @@
           <w:ilvl w:val="0"/>
           <w:numId w:val="1"/>
         </w:numPr>
-      </w:pPr>
-      <w:r>
-        <w:t>Documentationk Ready করতে হবে</w:t>
-      </w:r>
+        <w:rPr>
+          <w:rFonts w:ascii="Shonar Bangla" w:hAnsi="Shonar Bangla" w:cs="Shonar Bangla"/>
+        </w:rPr>
+      </w:pPr>
+      <w:proofErr w:type="spellStart"/>
+      <w:r>
+        <w:rPr>
+          <w:rFonts w:ascii="Shonar Bangla" w:hAnsi="Shonar Bangla" w:cs="Shonar Bangla"/>
+        </w:rPr>
+        <w:t>Documentationk</w:t>
+      </w:r>
+      <w:proofErr w:type="spellEnd"/>
+      <w:r>
+        <w:rPr>
+          <w:rFonts w:ascii="Shonar Bangla" w:hAnsi="Shonar Bangla" w:cs="Shonar Bangla"/>
+        </w:rPr>
+        <w:t xml:space="preserve"> Ready </w:t>
+      </w:r>
+      <w:proofErr w:type="spellStart"/>
+      <w:r>
+        <w:rPr>
+          <w:rFonts w:ascii="Shonar Bangla" w:hAnsi="Shonar Bangla" w:cs="Shonar Bangla"/>
+        </w:rPr>
+        <w:t>করতে</w:t>
+      </w:r>
+      <w:proofErr w:type="spellEnd"/>
+      <w:r>
+        <w:rPr>
+          <w:rFonts w:ascii="Shonar Bangla" w:hAnsi="Shonar Bangla" w:cs="Shonar Bangla"/>
+        </w:rPr>
+        <w:t xml:space="preserve"> </w:t>
+      </w:r>
+      <w:proofErr w:type="spellStart"/>
+      <w:r>
+        <w:rPr>
+          <w:rFonts w:ascii="Shonar Bangla" w:hAnsi="Shonar Bangla" w:cs="Shonar Bangla"/>
+        </w:rPr>
+        <w:t>হবে</w:t>
+      </w:r>
+      <w:bookmarkStart w:id="0" w:name="_GoBack"/>
+      <w:bookmarkEnd w:id="0"/>
+      <w:proofErr w:type="spellEnd"/>
     </w:p>
     <w:p>
       <w:pPr>
@@ -19,8 +57,14 @@
           <w:ilvl w:val="0"/>
           <w:numId w:val="1"/>
         </w:numPr>
-      </w:pPr>
-      <w:r>
+        <w:rPr>
+          <w:rFonts w:ascii="Shonar Bangla" w:hAnsi="Shonar Bangla" w:cs="Shonar Bangla"/>
+        </w:rPr>
+      </w:pPr>
+      <w:r>
+        <w:rPr>
+          <w:rFonts w:ascii="Shonar Bangla" w:hAnsi="Shonar Bangla" w:cs="Shonar Bangla"/>
+        </w:rPr>
         <w:t>Implementation</w:t>
       </w:r>
     </w:p>
@@ -30,9 +74,14 @@
           <w:ilvl w:val="1"/>
           <w:numId w:val="1"/>
         </w:numPr>
-        <w:ind w:left="840" w:leftChars="0" w:hanging="420" w:firstLineChars="0"/>
-      </w:pPr>
-      <w:r>
+        <w:rPr>
+          <w:rFonts w:ascii="Shonar Bangla" w:hAnsi="Shonar Bangla" w:cs="Shonar Bangla"/>
+        </w:rPr>
+      </w:pPr>
+      <w:r>
+        <w:rPr>
+          <w:rFonts w:ascii="Shonar Bangla" w:hAnsi="Shonar Bangla" w:cs="Shonar Bangla"/>
+        </w:rPr>
         <w:t>Complexity analysis</w:t>
       </w:r>
     </w:p>
@@ -42,11 +91,52 @@
           <w:ilvl w:val="1"/>
           <w:numId w:val="1"/>
         </w:numPr>
-        <w:ind w:left="840" w:leftChars="0" w:hanging="420" w:firstLineChars="0"/>
-      </w:pPr>
-      <w:r>
-        <w:t>Syntactical analysis হইছে কি না</w:t>
-      </w:r>
+        <w:rPr>
+          <w:rFonts w:ascii="Shonar Bangla" w:hAnsi="Shonar Bangla" w:cs="Shonar Bangla"/>
+        </w:rPr>
+      </w:pPr>
+      <w:r>
+        <w:rPr>
+          <w:rFonts w:ascii="Shonar Bangla" w:hAnsi="Shonar Bangla" w:cs="Shonar Bangla"/>
+        </w:rPr>
+        <w:t xml:space="preserve">Syntactical analysis </w:t>
+      </w:r>
+      <w:proofErr w:type="spellStart"/>
+      <w:r>
+        <w:rPr>
+          <w:rFonts w:ascii="Shonar Bangla" w:hAnsi="Shonar Bangla" w:cs="Shonar Bangla"/>
+        </w:rPr>
+        <w:t>হইছে</w:t>
+      </w:r>
+      <w:proofErr w:type="spellEnd"/>
+      <w:r>
+        <w:rPr>
+          <w:rFonts w:ascii="Shonar Bangla" w:hAnsi="Shonar Bangla" w:cs="Shonar Bangla"/>
+        </w:rPr>
+        <w:t xml:space="preserve"> </w:t>
+      </w:r>
+      <w:proofErr w:type="spellStart"/>
+      <w:r>
+        <w:rPr>
+          <w:rFonts w:ascii="Shonar Bangla" w:hAnsi="Shonar Bangla" w:cs="Shonar Bangla"/>
+        </w:rPr>
+        <w:t>কি</w:t>
+      </w:r>
+      <w:proofErr w:type="spellEnd"/>
+      <w:r>
+        <w:rPr>
+          <w:rFonts w:ascii="Shonar Bangla" w:hAnsi="Shonar Bangla" w:cs="Shonar Bangla"/>
+        </w:rPr>
+        <w:t xml:space="preserve"> </w:t>
+      </w:r>
+      <w:proofErr w:type="spellStart"/>
+      <w:r>
+        <w:rPr>
+          <w:rFonts w:ascii="Shonar Bangla" w:hAnsi="Shonar Bangla" w:cs="Shonar Bangla"/>
+        </w:rPr>
+        <w:t>না</w:t>
+      </w:r>
+      <w:proofErr w:type="spellEnd"/>
     </w:p>
     <w:p>
       <w:pPr>
@@ -54,13 +144,16 @@
           <w:ilvl w:val="1"/>
           <w:numId w:val="1"/>
         </w:numPr>
-        <w:ind w:left="840" w:leftChars="0" w:hanging="420" w:firstLineChars="0"/>
-      </w:pPr>
-      <w:r>
+        <w:rPr>
+          <w:rFonts w:ascii="Shonar Bangla" w:hAnsi="Shonar Bangla" w:cs="Shonar Bangla"/>
+        </w:rPr>
+      </w:pPr>
+      <w:r>
+        <w:rPr>
+          <w:rFonts w:ascii="Shonar Bangla" w:hAnsi="Shonar Bangla" w:cs="Shonar Bangla"/>
+        </w:rPr>
         <w:t>Pros and Cons</w:t>
       </w:r>
-      <w:bookmarkStart w:id="0" w:name="_GoBack"/>
-      <w:bookmarkEnd w:id="0"/>
     </w:p>
     <w:p>
       <w:pPr>
@@ -68,16 +161,49 @@
           <w:ilvl w:val="2"/>
           <w:numId w:val="1"/>
         </w:numPr>
-        <w:ind w:left="1260" w:leftChars="0" w:hanging="420" w:firstLineChars="0"/>
-      </w:pPr>
-      <w:r>
+        <w:rPr>
+          <w:rFonts w:ascii="Shonar Bangla" w:hAnsi="Shonar Bangla" w:cs="Shonar Bangla"/>
+        </w:rPr>
+      </w:pPr>
+      <w:r>
+        <w:rPr>
+          <w:rFonts w:ascii="Shonar Bangla" w:hAnsi="Shonar Bangla" w:cs="Shonar Bangla"/>
+        </w:rPr>
         <w:t>Barriers, constraints</w:t>
       </w:r>
       <w:r>
         <w:rPr>
-          <w:rFonts w:hint="default" w:ascii="SolaimanLipi" w:hAnsi="SolaimanLipi" w:cs="SolaimanLipi"/>
-        </w:rPr>
-        <w:t>, সুবিধা ইত্যাদি।</w:t>
+          <w:rFonts w:ascii="Shonar Bangla" w:hAnsi="Shonar Bangla" w:cs="Shonar Bangla"/>
+        </w:rPr>
+        <w:t xml:space="preserve">, </w:t>
+      </w:r>
+      <w:proofErr w:type="spellStart"/>
+      <w:r>
+        <w:rPr>
+          <w:rFonts w:ascii="Shonar Bangla" w:hAnsi="Shonar Bangla" w:cs="Shonar Bangla"/>
+        </w:rPr>
+        <w:t>সুবিধা</w:t>
+      </w:r>
+      <w:proofErr w:type="spellEnd"/>
+      <w:r>
+        <w:rPr>
+          <w:rFonts w:ascii="Shonar Bangla" w:hAnsi="Shonar Bangla" w:cs="Shonar Bangla"/>
+        </w:rPr>
+        <w:t xml:space="preserve"> </w:t>
+      </w:r>
+      <w:proofErr w:type="spellStart"/>
+      <w:r>
+        <w:rPr>
+          <w:rFonts w:ascii="Shonar Bangla" w:hAnsi="Shonar Bangla" w:cs="Shonar Bangla"/>
+        </w:rPr>
+        <w:t>ইত্যাদি</w:t>
+      </w:r>
+      <w:proofErr w:type="spellEnd"/>
+      <w:r>
+        <w:rPr>
+          <w:rFonts w:ascii="Shonar Bangla" w:hAnsi="Shonar Bangla" w:cs="Shonar Bangla"/>
+        </w:rPr>
+        <w:t>।</w:t>
       </w:r>
     </w:p>
     <w:p>
@@ -86,8 +212,14 @@
           <w:ilvl w:val="0"/>
           <w:numId w:val="1"/>
         </w:numPr>
-      </w:pPr>
-      <w:r>
+        <w:rPr>
+          <w:rFonts w:ascii="Shonar Bangla" w:hAnsi="Shonar Bangla" w:cs="Shonar Bangla"/>
+        </w:rPr>
+      </w:pPr>
+      <w:r>
+        <w:rPr>
+          <w:rFonts w:ascii="Shonar Bangla" w:hAnsi="Shonar Bangla" w:cs="Shonar Bangla"/>
+        </w:rPr>
         <w:t>Testing</w:t>
       </w:r>
     </w:p>
@@ -97,10 +229,29 @@
           <w:ilvl w:val="1"/>
           <w:numId w:val="1"/>
         </w:numPr>
-        <w:ind w:left="840" w:leftChars="0" w:hanging="420" w:firstLineChars="0"/>
-      </w:pPr>
-      <w:r>
-        <w:t>Screenshot (for every type of statement and every type of programming flow: loop, if-else, array etc)</w:t>
+        <w:rPr>
+          <w:rFonts w:ascii="Shonar Bangla" w:hAnsi="Shonar Bangla" w:cs="Shonar Bangla"/>
+        </w:rPr>
+      </w:pPr>
+      <w:r>
+        <w:rPr>
+          <w:rFonts w:ascii="Shonar Bangla" w:hAnsi="Shonar Bangla" w:cs="Shonar Bangla"/>
+        </w:rPr>
+        <w:t xml:space="preserve">Screenshot (for every type of statement and every type of programming flow: loop, if-else, array </w:t>
+      </w:r>
+      <w:proofErr w:type="spellStart"/>
+      <w:r>
+        <w:rPr>
+          <w:rFonts w:ascii="Shonar Bangla" w:hAnsi="Shonar Bangla" w:cs="Shonar Bangla"/>
+        </w:rPr>
+        <w:t>etc</w:t>
+      </w:r>
+      <w:proofErr w:type="spellEnd"/>
+      <w:r>
+        <w:rPr>
+          <w:rFonts w:ascii="Shonar Bangla" w:hAnsi="Shonar Bangla" w:cs="Shonar Bangla"/>
+        </w:rPr>
+        <w:t>)</w:t>
       </w:r>
     </w:p>
     <w:p>
@@ -109,9 +260,14 @@
           <w:ilvl w:val="0"/>
           <w:numId w:val="1"/>
         </w:numPr>
-        <w:ind w:left="0" w:leftChars="0" w:firstLine="0" w:firstLineChars="0"/>
-      </w:pPr>
-      <w:r>
+        <w:rPr>
+          <w:rFonts w:ascii="Shonar Bangla" w:hAnsi="Shonar Bangla" w:cs="Shonar Bangla"/>
+        </w:rPr>
+      </w:pPr>
+      <w:r>
+        <w:rPr>
+          <w:rFonts w:ascii="Shonar Bangla" w:hAnsi="Shonar Bangla" w:cs="Shonar Bangla"/>
+        </w:rPr>
         <w:t>Conclusion and Future Work</w:t>
       </w:r>
     </w:p>
@@ -121,16 +277,21 @@
           <w:ilvl w:val="0"/>
           <w:numId w:val="1"/>
         </w:numPr>
-        <w:ind w:left="0" w:leftChars="0" w:firstLine="0" w:firstLineChars="0"/>
-      </w:pPr>
-      <w:r>
+        <w:rPr>
+          <w:rFonts w:ascii="Shonar Bangla" w:hAnsi="Shonar Bangla" w:cs="Shonar Bangla"/>
+        </w:rPr>
+      </w:pPr>
+      <w:r>
+        <w:rPr>
+          <w:rFonts w:ascii="Shonar Bangla" w:hAnsi="Shonar Bangla" w:cs="Shonar Bangla"/>
+        </w:rPr>
         <w:t>References</w:t>
       </w:r>
     </w:p>
     <w:sectPr>
       <w:pgSz w:w="12240" w:h="15840"/>
       <w:pgMar w:top="1134" w:right="1134" w:bottom="1134" w:left="1134" w:header="0" w:footer="0" w:gutter="0"/>
-      <w:pgNumType w:fmt="decimal"/>
+      <w:cols w:space="720"/>
       <w:formProt w:val="0"/>
     </w:sectPr>
   </w:body>
@@ -138,19 +299,19 @@
 </file>
 
 <file path=word/numbering.xml><?xml version="1.0" encoding="utf-8"?>
-<w:numbering xmlns:wpc="http://schemas.microsoft.com/office/word/2010/wordprocessingCanvas" xmlns:mc="http://schemas.openxmlformats.org/markup-compatibility/2006" xmlns:o="urn:schemas-microsoft-com:office:office" xmlns:r="http://schemas.openxmlformats.org/officeDocument/2006/relationships" xmlns:m="http://schemas.openxmlformats.org/officeDocument/2006/math" xmlns:v="urn:schemas-microsoft-com:vml" xmlns:wp14="http://schemas.microsoft.com/office/word/2010/wordprocessingDrawing" xmlns:wp="http://schemas.openxmlformats.org/drawingml/2006/wordprocessingDrawing" xmlns:w10="urn:schemas-microsoft-com:office:word" xmlns:w="http://schemas.openxmlformats.org/wordprocessingml/2006/main" xmlns:w14="http://schemas.microsoft.com/office/word/2010/wordml" xmlns:wpg="http://schemas.microsoft.com/office/word/2010/wordprocessingGroup" xmlns:wpi="http://schemas.microsoft.com/office/word/2010/wordprocessingInk" xmlns:wne="http://schemas.microsoft.com/office/word/2006/wordml" xmlns:wps="http://schemas.microsoft.com/office/word/2010/wordprocessingShape" mc:Ignorable="w14 wp14">
-  <w:abstractNum w:abstractNumId="0">
+<w:numbering xmlns:wpc="http://schemas.microsoft.com/office/word/2010/wordprocessingCanvas" xmlns:cx="http://schemas.microsoft.com/office/drawing/2014/chartex" xmlns:cx1="http://schemas.microsoft.com/office/drawing/2015/9/8/chartex" xmlns:mc="http://schemas.openxmlformats.org/markup-compatibility/2006" xmlns:o="urn:schemas-microsoft-com:office:office" xmlns:r="http://schemas.openxmlformats.org/officeDocument/2006/relationships" xmlns:m="http://schemas.openxmlformats.org/officeDocument/2006/math" xmlns:v="urn:schemas-microsoft-com:vml" xmlns:wp14="http://schemas.microsoft.com/office/word/2010/wordprocessingDrawing" xmlns:wp="http://schemas.openxmlformats.org/drawingml/2006/wordprocessingDrawing" xmlns:w10="urn:schemas-microsoft-com:office:word" xmlns:w="http://schemas.openxmlformats.org/wordprocessingml/2006/main" xmlns:w14="http://schemas.microsoft.com/office/word/2010/wordml" xmlns:w15="http://schemas.microsoft.com/office/word/2012/wordml" xmlns:w16se="http://schemas.microsoft.com/office/word/2015/wordml/symex" xmlns:wpg="http://schemas.microsoft.com/office/word/2010/wordprocessingGroup" xmlns:wpi="http://schemas.microsoft.com/office/word/2010/wordprocessingInk" xmlns:wne="http://schemas.microsoft.com/office/word/2006/wordml" xmlns:wps="http://schemas.microsoft.com/office/word/2010/wordprocessingShape" mc:Ignorable="w14 w15 w16se wp14">
+  <w:abstractNum w:abstractNumId="0" w15:restartNumberingAfterBreak="0">
     <w:nsid w:val="F63B5160"/>
     <w:multiLevelType w:val="multilevel"/>
     <w:tmpl w:val="F63B5160"/>
-    <w:lvl w:ilvl="0" w:tentative="0">
+    <w:lvl w:ilvl="0">
       <w:start w:val="1"/>
       <w:numFmt w:val="decimal"/>
       <w:suff w:val="space"/>
       <w:lvlText w:val="%1."/>
       <w:lvlJc w:val="left"/>
     </w:lvl>
-    <w:lvl w:ilvl="1" w:tentative="0">
+    <w:lvl w:ilvl="1">
       <w:start w:val="1"/>
       <w:numFmt w:val="lowerLetter"/>
       <w:lvlText w:val="%2)"/>
@@ -159,13 +320,13 @@
         <w:tabs>
           <w:tab w:val="left" w:pos="840"/>
         </w:tabs>
-        <w:ind w:left="840" w:leftChars="0" w:hanging="420" w:firstLineChars="0"/>
+        <w:ind w:left="840" w:hanging="420"/>
       </w:pPr>
       <w:rPr>
         <w:rFonts w:hint="default"/>
       </w:rPr>
     </w:lvl>
-    <w:lvl w:ilvl="2" w:tentative="0">
+    <w:lvl w:ilvl="2">
       <w:start w:val="1"/>
       <w:numFmt w:val="lowerRoman"/>
       <w:lvlText w:val="%3."/>
@@ -174,13 +335,13 @@
         <w:tabs>
           <w:tab w:val="left" w:pos="1260"/>
         </w:tabs>
-        <w:ind w:left="1260" w:leftChars="0" w:hanging="420" w:firstLineChars="0"/>
+        <w:ind w:left="1260" w:hanging="420"/>
       </w:pPr>
       <w:rPr>
         <w:rFonts w:hint="default"/>
       </w:rPr>
     </w:lvl>
-    <w:lvl w:ilvl="3" w:tentative="0">
+    <w:lvl w:ilvl="3">
       <w:start w:val="1"/>
       <w:numFmt w:val="decimal"/>
       <w:lvlText w:val="%4."/>
@@ -189,13 +350,13 @@
         <w:tabs>
           <w:tab w:val="left" w:pos="1680"/>
         </w:tabs>
-        <w:ind w:left="1680" w:leftChars="0" w:hanging="420" w:firstLineChars="0"/>
+        <w:ind w:left="1680" w:hanging="420"/>
       </w:pPr>
       <w:rPr>
         <w:rFonts w:hint="default"/>
       </w:rPr>
     </w:lvl>
-    <w:lvl w:ilvl="4" w:tentative="0">
+    <w:lvl w:ilvl="4">
       <w:start w:val="1"/>
       <w:numFmt w:val="lowerLetter"/>
       <w:lvlText w:val="%5)"/>
@@ -204,13 +365,13 @@
         <w:tabs>
           <w:tab w:val="left" w:pos="2100"/>
         </w:tabs>
-        <w:ind w:left="2100" w:leftChars="0" w:hanging="420" w:firstLineChars="0"/>
+        <w:ind w:left="2100" w:hanging="420"/>
       </w:pPr>
       <w:rPr>
         <w:rFonts w:hint="default"/>
       </w:rPr>
     </w:lvl>
-    <w:lvl w:ilvl="5" w:tentative="0">
+    <w:lvl w:ilvl="5">
       <w:start w:val="1"/>
       <w:numFmt w:val="lowerRoman"/>
       <w:lvlText w:val="%6."/>
@@ -219,13 +380,13 @@
         <w:tabs>
           <w:tab w:val="left" w:pos="2520"/>
         </w:tabs>
-        <w:ind w:left="2520" w:leftChars="0" w:hanging="420" w:firstLineChars="0"/>
+        <w:ind w:left="2520" w:hanging="420"/>
       </w:pPr>
       <w:rPr>
         <w:rFonts w:hint="default"/>
       </w:rPr>
     </w:lvl>
-    <w:lvl w:ilvl="6" w:tentative="0">
+    <w:lvl w:ilvl="6">
       <w:start w:val="1"/>
       <w:numFmt w:val="decimal"/>
       <w:lvlText w:val="%7."/>
@@ -234,13 +395,13 @@
         <w:tabs>
           <w:tab w:val="left" w:pos="2940"/>
         </w:tabs>
-        <w:ind w:left="2940" w:leftChars="0" w:hanging="420" w:firstLineChars="0"/>
+        <w:ind w:left="2940" w:hanging="420"/>
       </w:pPr>
       <w:rPr>
         <w:rFonts w:hint="default"/>
       </w:rPr>
     </w:lvl>
-    <w:lvl w:ilvl="7" w:tentative="0">
+    <w:lvl w:ilvl="7">
       <w:start w:val="1"/>
       <w:numFmt w:val="lowerLetter"/>
       <w:lvlText w:val="%8)"/>
@@ -249,13 +410,13 @@
         <w:tabs>
           <w:tab w:val="left" w:pos="3360"/>
         </w:tabs>
-        <w:ind w:left="3360" w:leftChars="0" w:hanging="420" w:firstLineChars="0"/>
+        <w:ind w:left="3360" w:hanging="420"/>
       </w:pPr>
       <w:rPr>
         <w:rFonts w:hint="default"/>
       </w:rPr>
     </w:lvl>
-    <w:lvl w:ilvl="8" w:tentative="0">
+    <w:lvl w:ilvl="8">
       <w:start w:val="1"/>
       <w:numFmt w:val="lowerRoman"/>
       <w:lvlText w:val="%9."/>
@@ -264,7 +425,7 @@
         <w:tabs>
           <w:tab w:val="left" w:pos="3780"/>
         </w:tabs>
-        <w:ind w:left="3780" w:leftChars="0" w:hanging="420" w:firstLineChars="0"/>
+        <w:ind w:left="3780" w:hanging="420"/>
       </w:pPr>
       <w:rPr>
         <w:rFonts w:hint="default"/>
@@ -278,290 +439,327 @@
 </file>
 
 <file path=word/styles.xml><?xml version="1.0" encoding="utf-8"?>
-<w:styles xmlns:mc="http://schemas.openxmlformats.org/markup-compatibility/2006" xmlns:o="urn:schemas-microsoft-com:office:office" xmlns:r="http://schemas.openxmlformats.org/officeDocument/2006/relationships" xmlns:m="http://schemas.openxmlformats.org/officeDocument/2006/math" xmlns:v="urn:schemas-microsoft-com:vml" xmlns:w="http://schemas.openxmlformats.org/wordprocessingml/2006/main" xmlns:w14="http://schemas.microsoft.com/office/word/2010/wordml" xmlns:w10="urn:schemas-microsoft-com:office:word" xmlns:sl="http://schemas.openxmlformats.org/schemaLibrary/2006/main" mc:Ignorable="w14">
+<w:styles xmlns:mc="http://schemas.openxmlformats.org/markup-compatibility/2006" xmlns:r="http://schemas.openxmlformats.org/officeDocument/2006/relationships" xmlns:w="http://schemas.openxmlformats.org/wordprocessingml/2006/main" xmlns:w14="http://schemas.microsoft.com/office/word/2010/wordml" xmlns:w15="http://schemas.microsoft.com/office/word/2012/wordml" xmlns:w16se="http://schemas.microsoft.com/office/word/2015/wordml/symex" mc:Ignorable="w14 w15 w16se">
   <w:docDefaults>
     <w:rPrDefault>
       <w:rPr>
-        <w:rFonts w:ascii="Liberation Serif" w:hAnsi="Liberation Serif" w:eastAsia="Droid Sans Fallback" w:cs="FreeSans"/>
+        <w:rFonts w:ascii="Liberation Serif" w:eastAsia="Droid Sans Fallback" w:hAnsi="Liberation Serif" w:cs="FreeSans"/>
+        <w:lang w:val="en-US" w:eastAsia="en-US" w:bidi="ar-SA"/>
       </w:rPr>
     </w:rPrDefault>
+    <w:pPrDefault>
+      <w:pPr>
+        <w:spacing w:after="160" w:line="259" w:lineRule="auto"/>
+      </w:pPr>
+    </w:pPrDefault>
   </w:docDefaults>
-  <w:latentStyles w:count="260" w:defQFormat="0" w:defUnhideWhenUsed="1" w:defSemiHidden="1" w:defUIPriority="99" w:defLockedState="0">
-    <w:lsdException w:unhideWhenUsed="0" w:uiPriority="0" w:semiHidden="0" w:name="Normal"/>
-    <w:lsdException w:qFormat="1" w:unhideWhenUsed="0" w:uiPriority="0" w:semiHidden="0" w:name="heading 1"/>
-    <w:lsdException w:qFormat="1" w:uiPriority="0" w:name="heading 2"/>
-    <w:lsdException w:qFormat="1" w:uiPriority="0" w:name="heading 3"/>
-    <w:lsdException w:qFormat="1" w:uiPriority="0" w:name="heading 4"/>
-    <w:lsdException w:qFormat="1" w:uiPriority="0" w:name="heading 5"/>
-    <w:lsdException w:qFormat="1" w:uiPriority="0" w:name="heading 6"/>
-    <w:lsdException w:qFormat="1" w:uiPriority="0" w:name="heading 7"/>
-    <w:lsdException w:qFormat="1" w:uiPriority="0" w:name="heading 8"/>
-    <w:lsdException w:qFormat="1" w:uiPriority="0" w:name="heading 9"/>
-    <w:lsdException w:unhideWhenUsed="0" w:uiPriority="0" w:semiHidden="0" w:name="index 1"/>
-    <w:lsdException w:unhideWhenUsed="0" w:uiPriority="0" w:semiHidden="0" w:name="index 2"/>
-    <w:lsdException w:unhideWhenUsed="0" w:uiPriority="0" w:semiHidden="0" w:name="index 3"/>
-    <w:lsdException w:unhideWhenUsed="0" w:uiPriority="0" w:semiHidden="0" w:name="index 4"/>
-    <w:lsdException w:unhideWhenUsed="0" w:uiPriority="0" w:semiHidden="0" w:name="index 5"/>
-    <w:lsdException w:unhideWhenUsed="0" w:uiPriority="0" w:semiHidden="0" w:name="index 6"/>
-    <w:lsdException w:unhideWhenUsed="0" w:uiPriority="0" w:semiHidden="0" w:name="index 7"/>
-    <w:lsdException w:unhideWhenUsed="0" w:uiPriority="0" w:semiHidden="0" w:name="index 8"/>
-    <w:lsdException w:unhideWhenUsed="0" w:uiPriority="0" w:semiHidden="0" w:name="index 9"/>
-    <w:lsdException w:unhideWhenUsed="0" w:uiPriority="0" w:semiHidden="0" w:name="toc 1"/>
-    <w:lsdException w:unhideWhenUsed="0" w:uiPriority="0" w:semiHidden="0" w:name="toc 2"/>
-    <w:lsdException w:unhideWhenUsed="0" w:uiPriority="0" w:semiHidden="0" w:name="toc 3"/>
-    <w:lsdException w:unhideWhenUsed="0" w:uiPriority="0" w:semiHidden="0" w:name="toc 4"/>
-    <w:lsdException w:unhideWhenUsed="0" w:uiPriority="0" w:semiHidden="0" w:name="toc 5"/>
-    <w:lsdException w:unhideWhenUsed="0" w:uiPriority="0" w:semiHidden="0" w:name="toc 6"/>
-    <w:lsdException w:unhideWhenUsed="0" w:uiPriority="0" w:semiHidden="0" w:name="toc 7"/>
-    <w:lsdException w:unhideWhenUsed="0" w:uiPriority="0" w:semiHidden="0" w:name="toc 8"/>
-    <w:lsdException w:unhideWhenUsed="0" w:uiPriority="0" w:semiHidden="0" w:name="toc 9"/>
-    <w:lsdException w:unhideWhenUsed="0" w:uiPriority="0" w:semiHidden="0" w:name="Normal Indent"/>
-    <w:lsdException w:unhideWhenUsed="0" w:uiPriority="0" w:semiHidden="0" w:name="footnote text"/>
-    <w:lsdException w:unhideWhenUsed="0" w:uiPriority="0" w:semiHidden="0" w:name="annotation text"/>
-    <w:lsdException w:unhideWhenUsed="0" w:uiPriority="0" w:semiHidden="0" w:name="header"/>
-    <w:lsdException w:unhideWhenUsed="0" w:uiPriority="0" w:semiHidden="0" w:name="footer"/>
-    <w:lsdException w:unhideWhenUsed="0" w:uiPriority="0" w:semiHidden="0" w:name="index heading"/>
-    <w:lsdException w:unhideWhenUsed="0" w:uiPriority="0" w:semiHidden="0" w:name="caption"/>
-    <w:lsdException w:unhideWhenUsed="0" w:uiPriority="0" w:semiHidden="0" w:name="table of figures"/>
-    <w:lsdException w:unhideWhenUsed="0" w:uiPriority="0" w:semiHidden="0" w:name="envelope address"/>
-    <w:lsdException w:unhideWhenUsed="0" w:uiPriority="0" w:semiHidden="0" w:name="envelope return"/>
-    <w:lsdException w:unhideWhenUsed="0" w:uiPriority="0" w:semiHidden="0" w:name="footnote reference"/>
-    <w:lsdException w:unhideWhenUsed="0" w:uiPriority="0" w:semiHidden="0" w:name="annotation reference"/>
-    <w:lsdException w:unhideWhenUsed="0" w:uiPriority="0" w:semiHidden="0" w:name="line number"/>
-    <w:lsdException w:unhideWhenUsed="0" w:uiPriority="0" w:semiHidden="0" w:name="page number"/>
-    <w:lsdException w:unhideWhenUsed="0" w:uiPriority="0" w:semiHidden="0" w:name="endnote reference"/>
-    <w:lsdException w:unhideWhenUsed="0" w:uiPriority="0" w:semiHidden="0" w:name="endnote text"/>
-    <w:lsdException w:unhideWhenUsed="0" w:uiPriority="0" w:semiHidden="0" w:name="table of authorities"/>
-    <w:lsdException w:unhideWhenUsed="0" w:uiPriority="0" w:semiHidden="0" w:name="macro"/>
-    <w:lsdException w:unhideWhenUsed="0" w:uiPriority="0" w:semiHidden="0" w:name="toa heading"/>
-    <w:lsdException w:unhideWhenUsed="0" w:uiPriority="0" w:semiHidden="0" w:name="List"/>
-    <w:lsdException w:unhideWhenUsed="0" w:uiPriority="0" w:semiHidden="0" w:name="List Bullet"/>
-    <w:lsdException w:unhideWhenUsed="0" w:uiPriority="0" w:semiHidden="0" w:name="List Number"/>
-    <w:lsdException w:unhideWhenUsed="0" w:uiPriority="0" w:semiHidden="0" w:name="List 2"/>
-    <w:lsdException w:unhideWhenUsed="0" w:uiPriority="0" w:semiHidden="0" w:name="List 3"/>
-    <w:lsdException w:unhideWhenUsed="0" w:uiPriority="0" w:semiHidden="0" w:name="List 4"/>
-    <w:lsdException w:unhideWhenUsed="0" w:uiPriority="0" w:semiHidden="0" w:name="List 5"/>
-    <w:lsdException w:unhideWhenUsed="0" w:uiPriority="0" w:semiHidden="0" w:name="List Bullet 2"/>
-    <w:lsdException w:unhideWhenUsed="0" w:uiPriority="0" w:semiHidden="0" w:name="List Bullet 3"/>
-    <w:lsdException w:unhideWhenUsed="0" w:uiPriority="0" w:semiHidden="0" w:name="List Bullet 4"/>
-    <w:lsdException w:unhideWhenUsed="0" w:uiPriority="0" w:semiHidden="0" w:name="List Bullet 5"/>
-    <w:lsdException w:unhideWhenUsed="0" w:uiPriority="0" w:semiHidden="0" w:name="List Number 2"/>
-    <w:lsdException w:unhideWhenUsed="0" w:uiPriority="0" w:semiHidden="0" w:name="List Number 3"/>
-    <w:lsdException w:unhideWhenUsed="0" w:uiPriority="0" w:semiHidden="0" w:name="List Number 4"/>
-    <w:lsdException w:unhideWhenUsed="0" w:uiPriority="0" w:semiHidden="0" w:name="List Number 5"/>
-    <w:lsdException w:qFormat="1" w:unhideWhenUsed="0" w:uiPriority="0" w:semiHidden="0" w:name="Title"/>
-    <w:lsdException w:unhideWhenUsed="0" w:uiPriority="0" w:semiHidden="0" w:name="Closing"/>
-    <w:lsdException w:unhideWhenUsed="0" w:uiPriority="0" w:semiHidden="0" w:name="Signature"/>
-    <w:lsdException w:unhideWhenUsed="0" w:uiPriority="0" w:name="Default Paragraph Font"/>
-    <w:lsdException w:unhideWhenUsed="0" w:uiPriority="0" w:semiHidden="0" w:name="Body Text"/>
-    <w:lsdException w:unhideWhenUsed="0" w:uiPriority="0" w:semiHidden="0" w:name="Body Text Indent"/>
-    <w:lsdException w:unhideWhenUsed="0" w:uiPriority="0" w:semiHidden="0" w:name="List Continue"/>
-    <w:lsdException w:unhideWhenUsed="0" w:uiPriority="0" w:semiHidden="0" w:name="List Continue 2"/>
-    <w:lsdException w:unhideWhenUsed="0" w:uiPriority="0" w:semiHidden="0" w:name="List Continue 3"/>
-    <w:lsdException w:unhideWhenUsed="0" w:uiPriority="0" w:semiHidden="0" w:name="List Continue 4"/>
-    <w:lsdException w:unhideWhenUsed="0" w:uiPriority="0" w:semiHidden="0" w:name="List Continue 5"/>
-    <w:lsdException w:unhideWhenUsed="0" w:uiPriority="0" w:semiHidden="0" w:name="Message Header"/>
-    <w:lsdException w:qFormat="1" w:unhideWhenUsed="0" w:uiPriority="0" w:semiHidden="0" w:name="Subtitle"/>
-    <w:lsdException w:unhideWhenUsed="0" w:uiPriority="0" w:semiHidden="0" w:name="Salutation"/>
-    <w:lsdException w:unhideWhenUsed="0" w:uiPriority="0" w:semiHidden="0" w:name="Date"/>
-    <w:lsdException w:unhideWhenUsed="0" w:uiPriority="0" w:semiHidden="0" w:name="Body Text First Indent"/>
-    <w:lsdException w:unhideWhenUsed="0" w:uiPriority="0" w:semiHidden="0" w:name="Body Text First Indent 2"/>
-    <w:lsdException w:unhideWhenUsed="0" w:uiPriority="0" w:semiHidden="0" w:name="Note Heading"/>
-    <w:lsdException w:unhideWhenUsed="0" w:uiPriority="0" w:semiHidden="0" w:name="Body Text 2"/>
-    <w:lsdException w:unhideWhenUsed="0" w:uiPriority="0" w:semiHidden="0" w:name="Body Text 3"/>
-    <w:lsdException w:unhideWhenUsed="0" w:uiPriority="0" w:semiHidden="0" w:name="Body Text Indent 2"/>
-    <w:lsdException w:unhideWhenUsed="0" w:uiPriority="0" w:semiHidden="0" w:name="Body Text Indent 3"/>
-    <w:lsdException w:unhideWhenUsed="0" w:uiPriority="0" w:semiHidden="0" w:name="Block Text"/>
-    <w:lsdException w:unhideWhenUsed="0" w:uiPriority="0" w:semiHidden="0" w:name="Hyperlink"/>
-    <w:lsdException w:unhideWhenUsed="0" w:uiPriority="0" w:semiHidden="0" w:name="FollowedHyperlink"/>
-    <w:lsdException w:qFormat="1" w:unhideWhenUsed="0" w:uiPriority="0" w:semiHidden="0" w:name="Strong"/>
-    <w:lsdException w:qFormat="1" w:unhideWhenUsed="0" w:uiPriority="0" w:semiHidden="0" w:name="Emphasis"/>
-    <w:lsdException w:unhideWhenUsed="0" w:uiPriority="0" w:semiHidden="0" w:name="Document Map"/>
-    <w:lsdException w:unhideWhenUsed="0" w:uiPriority="0" w:semiHidden="0" w:name="Plain Text"/>
-    <w:lsdException w:unhideWhenUsed="0" w:uiPriority="0" w:semiHidden="0" w:name="E-mail Signature"/>
-    <w:lsdException w:unhideWhenUsed="0" w:uiPriority="0" w:semiHidden="0" w:name="Normal (Web)"/>
-    <w:lsdException w:unhideWhenUsed="0" w:uiPriority="0" w:semiHidden="0" w:name="HTML Acronym"/>
-    <w:lsdException w:unhideWhenUsed="0" w:uiPriority="0" w:semiHidden="0" w:name="HTML Address"/>
-    <w:lsdException w:unhideWhenUsed="0" w:uiPriority="0" w:semiHidden="0" w:name="HTML Cite"/>
-    <w:lsdException w:unhideWhenUsed="0" w:uiPriority="0" w:semiHidden="0" w:name="HTML Code"/>
-    <w:lsdException w:unhideWhenUsed="0" w:uiPriority="0" w:semiHidden="0" w:name="HTML Definition"/>
-    <w:lsdException w:unhideWhenUsed="0" w:uiPriority="0" w:semiHidden="0" w:name="HTML Keyboard"/>
-    <w:lsdException w:unhideWhenUsed="0" w:uiPriority="0" w:semiHidden="0" w:name="HTML Preformatted"/>
-    <w:lsdException w:unhideWhenUsed="0" w:uiPriority="0" w:semiHidden="0" w:name="HTML Sample"/>
-    <w:lsdException w:unhideWhenUsed="0" w:uiPriority="0" w:semiHidden="0" w:name="HTML Typewriter"/>
-    <w:lsdException w:unhideWhenUsed="0" w:uiPriority="0" w:semiHidden="0" w:name="HTML Variable"/>
-    <w:lsdException w:unhideWhenUsed="0" w:uiPriority="0" w:name="Normal Table"/>
-    <w:lsdException w:unhideWhenUsed="0" w:uiPriority="0" w:semiHidden="0" w:name="annotation subject"/>
-    <w:lsdException w:unhideWhenUsed="0" w:uiPriority="0" w:semiHidden="0" w:name="Table Simple 1"/>
-    <w:lsdException w:unhideWhenUsed="0" w:uiPriority="0" w:semiHidden="0" w:name="Table Simple 2"/>
-    <w:lsdException w:unhideWhenUsed="0" w:uiPriority="0" w:semiHidden="0" w:name="Table Simple 3"/>
-    <w:lsdException w:unhideWhenUsed="0" w:uiPriority="0" w:semiHidden="0" w:name="Table Classic 1"/>
-    <w:lsdException w:unhideWhenUsed="0" w:uiPriority="0" w:semiHidden="0" w:name="Table Classic 2"/>
-    <w:lsdException w:unhideWhenUsed="0" w:uiPriority="0" w:semiHidden="0" w:name="Table Classic 3"/>
-    <w:lsdException w:unhideWhenUsed="0" w:uiPriority="0" w:semiHidden="0" w:name="Table Classic 4"/>
-    <w:lsdException w:unhideWhenUsed="0" w:uiPriority="0" w:semiHidden="0" w:name="Table Colorful 1"/>
-    <w:lsdException w:unhideWhenUsed="0" w:uiPriority="0" w:semiHidden="0" w:name="Table Colorful 2"/>
-    <w:lsdException w:unhideWhenUsed="0" w:uiPriority="0" w:semiHidden="0" w:name="Table Colorful 3"/>
-    <w:lsdException w:unhideWhenUsed="0" w:uiPriority="0" w:semiHidden="0" w:name="Table Columns 1"/>
-    <w:lsdException w:unhideWhenUsed="0" w:uiPriority="0" w:semiHidden="0" w:name="Table Columns 2"/>
-    <w:lsdException w:unhideWhenUsed="0" w:uiPriority="0" w:semiHidden="0" w:name="Table Columns 3"/>
-    <w:lsdException w:unhideWhenUsed="0" w:uiPriority="0" w:semiHidden="0" w:name="Table Columns 4"/>
-    <w:lsdException w:unhideWhenUsed="0" w:uiPriority="0" w:semiHidden="0" w:name="Table Columns 5"/>
-    <w:lsdException w:unhideWhenUsed="0" w:uiPriority="0" w:semiHidden="0" w:name="Table Grid 1"/>
-    <w:lsdException w:unhideWhenUsed="0" w:uiPriority="0" w:semiHidden="0" w:name="Table Grid 2"/>
-    <w:lsdException w:unhideWhenUsed="0" w:uiPriority="0" w:semiHidden="0" w:name="Table Grid 3"/>
-    <w:lsdException w:unhideWhenUsed="0" w:uiPriority="0" w:semiHidden="0" w:name="Table Grid 4"/>
-    <w:lsdException w:unhideWhenUsed="0" w:uiPriority="0" w:semiHidden="0" w:name="Table Grid 5"/>
-    <w:lsdException w:unhideWhenUsed="0" w:uiPriority="0" w:semiHidden="0" w:name="Table Grid 6"/>
-    <w:lsdException w:unhideWhenUsed="0" w:uiPriority="0" w:semiHidden="0" w:name="Table Grid 7"/>
-    <w:lsdException w:unhideWhenUsed="0" w:uiPriority="0" w:semiHidden="0" w:name="Table Grid 8"/>
-    <w:lsdException w:unhideWhenUsed="0" w:uiPriority="0" w:semiHidden="0" w:name="Table List 1"/>
-    <w:lsdException w:unhideWhenUsed="0" w:uiPriority="0" w:semiHidden="0" w:name="Table List 2"/>
-    <w:lsdException w:unhideWhenUsed="0" w:uiPriority="0" w:semiHidden="0" w:name="Table List 3"/>
-    <w:lsdException w:unhideWhenUsed="0" w:uiPriority="0" w:semiHidden="0" w:name="Table List 4"/>
-    <w:lsdException w:unhideWhenUsed="0" w:uiPriority="0" w:semiHidden="0" w:name="Table List 5"/>
-    <w:lsdException w:unhideWhenUsed="0" w:uiPriority="0" w:semiHidden="0" w:name="Table List 6"/>
-    <w:lsdException w:unhideWhenUsed="0" w:uiPriority="0" w:semiHidden="0" w:name="Table List 7"/>
-    <w:lsdException w:unhideWhenUsed="0" w:uiPriority="0" w:semiHidden="0" w:name="Table List 8"/>
-    <w:lsdException w:unhideWhenUsed="0" w:uiPriority="0" w:semiHidden="0" w:name="Table 3D effects 1"/>
-    <w:lsdException w:unhideWhenUsed="0" w:uiPriority="0" w:semiHidden="0" w:name="Table 3D effects 2"/>
-    <w:lsdException w:unhideWhenUsed="0" w:uiPriority="0" w:semiHidden="0" w:name="Table 3D effects 3"/>
-    <w:lsdException w:unhideWhenUsed="0" w:uiPriority="0" w:semiHidden="0" w:name="Table Contemporary"/>
-    <w:lsdException w:unhideWhenUsed="0" w:uiPriority="0" w:semiHidden="0" w:name="Table Elegant"/>
-    <w:lsdException w:unhideWhenUsed="0" w:uiPriority="0" w:semiHidden="0" w:name="Table Professional"/>
-    <w:lsdException w:unhideWhenUsed="0" w:uiPriority="0" w:semiHidden="0" w:name="Table Subtle 1"/>
-    <w:lsdException w:unhideWhenUsed="0" w:uiPriority="0" w:semiHidden="0" w:name="Table Subtle 2"/>
-    <w:lsdException w:unhideWhenUsed="0" w:uiPriority="0" w:semiHidden="0" w:name="Table Web 1"/>
-    <w:lsdException w:unhideWhenUsed="0" w:uiPriority="0" w:semiHidden="0" w:name="Table Web 2"/>
-    <w:lsdException w:unhideWhenUsed="0" w:uiPriority="0" w:semiHidden="0" w:name="Table Web 3"/>
-    <w:lsdException w:unhideWhenUsed="0" w:uiPriority="0" w:semiHidden="0" w:name="Balloon Text"/>
-    <w:lsdException w:unhideWhenUsed="0" w:uiPriority="0" w:semiHidden="0" w:name="Table Grid"/>
-    <w:lsdException w:unhideWhenUsed="0" w:uiPriority="0" w:semiHidden="0" w:name="Table Theme"/>
-    <w:lsdException w:unhideWhenUsed="0" w:uiPriority="60" w:semiHidden="0" w:name="Light Shading"/>
-    <w:lsdException w:unhideWhenUsed="0" w:uiPriority="61" w:semiHidden="0" w:name="Light List"/>
-    <w:lsdException w:unhideWhenUsed="0" w:uiPriority="62" w:semiHidden="0" w:name="Light Grid"/>
-    <w:lsdException w:unhideWhenUsed="0" w:uiPriority="63" w:semiHidden="0" w:name="Medium Shading 1"/>
-    <w:lsdException w:unhideWhenUsed="0" w:uiPriority="64" w:semiHidden="0" w:name="Medium Shading 2"/>
-    <w:lsdException w:unhideWhenUsed="0" w:uiPriority="65" w:semiHidden="0" w:name="Medium List 1"/>
-    <w:lsdException w:unhideWhenUsed="0" w:uiPriority="66" w:semiHidden="0" w:name="Medium List 2"/>
-    <w:lsdException w:unhideWhenUsed="0" w:uiPriority="67" w:semiHidden="0" w:name="Medium Grid 1"/>
-    <w:lsdException w:unhideWhenUsed="0" w:uiPriority="68" w:semiHidden="0" w:name="Medium Grid 2"/>
-    <w:lsdException w:unhideWhenUsed="0" w:uiPriority="69" w:semiHidden="0" w:name="Medium Grid 3"/>
-    <w:lsdException w:unhideWhenUsed="0" w:uiPriority="70" w:semiHidden="0" w:name="Dark List"/>
-    <w:lsdException w:unhideWhenUsed="0" w:uiPriority="71" w:semiHidden="0" w:name="Colorful Shading"/>
-    <w:lsdException w:unhideWhenUsed="0" w:uiPriority="72" w:semiHidden="0" w:name="Colorful List"/>
-    <w:lsdException w:unhideWhenUsed="0" w:uiPriority="73" w:semiHidden="0" w:name="Colorful Grid"/>
-    <w:lsdException w:unhideWhenUsed="0" w:uiPriority="60" w:semiHidden="0" w:name="Light Shading Accent 1"/>
-    <w:lsdException w:unhideWhenUsed="0" w:uiPriority="61" w:semiHidden="0" w:name="Light List Accent 1"/>
-    <w:lsdException w:unhideWhenUsed="0" w:uiPriority="62" w:semiHidden="0" w:name="Light Grid Accent 1"/>
-    <w:lsdException w:unhideWhenUsed="0" w:uiPriority="63" w:semiHidden="0" w:name="Medium Shading 1 Accent 1"/>
-    <w:lsdException w:unhideWhenUsed="0" w:uiPriority="64" w:semiHidden="0" w:name="Medium Shading 2 Accent 1"/>
-    <w:lsdException w:unhideWhenUsed="0" w:uiPriority="65" w:semiHidden="0" w:name="Medium List 1 Accent 1"/>
-    <w:lsdException w:unhideWhenUsed="0" w:uiPriority="66" w:semiHidden="0" w:name="Medium List 2 Accent 1"/>
-    <w:lsdException w:unhideWhenUsed="0" w:uiPriority="67" w:semiHidden="0" w:name="Medium Grid 1 Accent 1"/>
-    <w:lsdException w:unhideWhenUsed="0" w:uiPriority="68" w:semiHidden="0" w:name="Medium Grid 2 Accent 1"/>
-    <w:lsdException w:unhideWhenUsed="0" w:uiPriority="69" w:semiHidden="0" w:name="Medium Grid 3 Accent 1"/>
-    <w:lsdException w:unhideWhenUsed="0" w:uiPriority="70" w:semiHidden="0" w:name="Dark List Accent 1"/>
-    <w:lsdException w:unhideWhenUsed="0" w:uiPriority="71" w:semiHidden="0" w:name="Colorful Shading Accent 1"/>
-    <w:lsdException w:unhideWhenUsed="0" w:uiPriority="72" w:semiHidden="0" w:name="Colorful List Accent 1"/>
-    <w:lsdException w:unhideWhenUsed="0" w:uiPriority="73" w:semiHidden="0" w:name="Colorful Grid Accent 1"/>
-    <w:lsdException w:unhideWhenUsed="0" w:uiPriority="60" w:semiHidden="0" w:name="Light Shading Accent 2"/>
-    <w:lsdException w:unhideWhenUsed="0" w:uiPriority="61" w:semiHidden="0" w:name="Light List Accent 2"/>
-    <w:lsdException w:unhideWhenUsed="0" w:uiPriority="62" w:semiHidden="0" w:name="Light Grid Accent 2"/>
-    <w:lsdException w:unhideWhenUsed="0" w:uiPriority="63" w:semiHidden="0" w:name="Medium Shading 1 Accent 2"/>
-    <w:lsdException w:unhideWhenUsed="0" w:uiPriority="64" w:semiHidden="0" w:name="Medium Shading 2 Accent 2"/>
-    <w:lsdException w:unhideWhenUsed="0" w:uiPriority="65" w:semiHidden="0" w:name="Medium List 1 Accent 2"/>
-    <w:lsdException w:unhideWhenUsed="0" w:uiPriority="66" w:semiHidden="0" w:name="Medium List 2 Accent 2"/>
-    <w:lsdException w:unhideWhenUsed="0" w:uiPriority="67" w:semiHidden="0" w:name="Medium Grid 1 Accent 2"/>
-    <w:lsdException w:unhideWhenUsed="0" w:uiPriority="68" w:semiHidden="0" w:name="Medium Grid 2 Accent 2"/>
-    <w:lsdException w:unhideWhenUsed="0" w:uiPriority="69" w:semiHidden="0" w:name="Medium Grid 3 Accent 2"/>
-    <w:lsdException w:unhideWhenUsed="0" w:uiPriority="70" w:semiHidden="0" w:name="Dark List Accent 2"/>
-    <w:lsdException w:unhideWhenUsed="0" w:uiPriority="71" w:semiHidden="0" w:name="Colorful Shading Accent 2"/>
-    <w:lsdException w:unhideWhenUsed="0" w:uiPriority="72" w:semiHidden="0" w:name="Colorful List Accent 2"/>
-    <w:lsdException w:unhideWhenUsed="0" w:uiPriority="73" w:semiHidden="0" w:name="Colorful Grid Accent 2"/>
-    <w:lsdException w:unhideWhenUsed="0" w:uiPriority="60" w:semiHidden="0" w:name="Light Shading Accent 3"/>
-    <w:lsdException w:unhideWhenUsed="0" w:uiPriority="61" w:semiHidden="0" w:name="Light List Accent 3"/>
-    <w:lsdException w:unhideWhenUsed="0" w:uiPriority="62" w:semiHidden="0" w:name="Light Grid Accent 3"/>
-    <w:lsdException w:unhideWhenUsed="0" w:uiPriority="63" w:semiHidden="0" w:name="Medium Shading 1 Accent 3"/>
-    <w:lsdException w:unhideWhenUsed="0" w:uiPriority="64" w:semiHidden="0" w:name="Medium Shading 2 Accent 3"/>
-    <w:lsdException w:unhideWhenUsed="0" w:uiPriority="65" w:semiHidden="0" w:name="Medium List 1 Accent 3"/>
-    <w:lsdException w:unhideWhenUsed="0" w:uiPriority="66" w:semiHidden="0" w:name="Medium List 2 Accent 3"/>
-    <w:lsdException w:unhideWhenUsed="0" w:uiPriority="67" w:semiHidden="0" w:name="Medium Grid 1 Accent 3"/>
-    <w:lsdException w:unhideWhenUsed="0" w:uiPriority="68" w:semiHidden="0" w:name="Medium Grid 2 Accent 3"/>
-    <w:lsdException w:unhideWhenUsed="0" w:uiPriority="69" w:semiHidden="0" w:name="Medium Grid 3 Accent 3"/>
-    <w:lsdException w:unhideWhenUsed="0" w:uiPriority="70" w:semiHidden="0" w:name="Dark List Accent 3"/>
-    <w:lsdException w:unhideWhenUsed="0" w:uiPriority="71" w:semiHidden="0" w:name="Colorful Shading Accent 3"/>
-    <w:lsdException w:unhideWhenUsed="0" w:uiPriority="72" w:semiHidden="0" w:name="Colorful List Accent 3"/>
-    <w:lsdException w:unhideWhenUsed="0" w:uiPriority="73" w:semiHidden="0" w:name="Colorful Grid Accent 3"/>
-    <w:lsdException w:unhideWhenUsed="0" w:uiPriority="60" w:semiHidden="0" w:name="Light Shading Accent 4"/>
-    <w:lsdException w:unhideWhenUsed="0" w:uiPriority="61" w:semiHidden="0" w:name="Light List Accent 4"/>
-    <w:lsdException w:unhideWhenUsed="0" w:uiPriority="62" w:semiHidden="0" w:name="Light Grid Accent 4"/>
-    <w:lsdException w:unhideWhenUsed="0" w:uiPriority="63" w:semiHidden="0" w:name="Medium Shading 1 Accent 4"/>
-    <w:lsdException w:unhideWhenUsed="0" w:uiPriority="64" w:semiHidden="0" w:name="Medium Shading 2 Accent 4"/>
-    <w:lsdException w:unhideWhenUsed="0" w:uiPriority="65" w:semiHidden="0" w:name="Medium List 1 Accent 4"/>
-    <w:lsdException w:unhideWhenUsed="0" w:uiPriority="66" w:semiHidden="0" w:name="Medium List 2 Accent 4"/>
-    <w:lsdException w:unhideWhenUsed="0" w:uiPriority="67" w:semiHidden="0" w:name="Medium Grid 1 Accent 4"/>
-    <w:lsdException w:unhideWhenUsed="0" w:uiPriority="68" w:semiHidden="0" w:name="Medium Grid 2 Accent 4"/>
-    <w:lsdException w:unhideWhenUsed="0" w:uiPriority="69" w:semiHidden="0" w:name="Medium Grid 3 Accent 4"/>
-    <w:lsdException w:unhideWhenUsed="0" w:uiPriority="70" w:semiHidden="0" w:name="Dark List Accent 4"/>
-    <w:lsdException w:unhideWhenUsed="0" w:uiPriority="71" w:semiHidden="0" w:name="Colorful Shading Accent 4"/>
-    <w:lsdException w:unhideWhenUsed="0" w:uiPriority="72" w:semiHidden="0" w:name="Colorful List Accent 4"/>
-    <w:lsdException w:unhideWhenUsed="0" w:uiPriority="73" w:semiHidden="0" w:name="Colorful Grid Accent 4"/>
-    <w:lsdException w:unhideWhenUsed="0" w:uiPriority="60" w:semiHidden="0" w:name="Light Shading Accent 5"/>
-    <w:lsdException w:unhideWhenUsed="0" w:uiPriority="61" w:semiHidden="0" w:name="Light List Accent 5"/>
-    <w:lsdException w:unhideWhenUsed="0" w:uiPriority="62" w:semiHidden="0" w:name="Light Grid Accent 5"/>
-    <w:lsdException w:unhideWhenUsed="0" w:uiPriority="63" w:semiHidden="0" w:name="Medium Shading 1 Accent 5"/>
-    <w:lsdException w:unhideWhenUsed="0" w:uiPriority="64" w:semiHidden="0" w:name="Medium Shading 2 Accent 5"/>
-    <w:lsdException w:unhideWhenUsed="0" w:uiPriority="65" w:semiHidden="0" w:name="Medium List 1 Accent 5"/>
-    <w:lsdException w:unhideWhenUsed="0" w:uiPriority="66" w:semiHidden="0" w:name="Medium List 2 Accent 5"/>
-    <w:lsdException w:unhideWhenUsed="0" w:uiPriority="67" w:semiHidden="0" w:name="Medium Grid 1 Accent 5"/>
-    <w:lsdException w:unhideWhenUsed="0" w:uiPriority="68" w:semiHidden="0" w:name="Medium Grid 2 Accent 5"/>
-    <w:lsdException w:unhideWhenUsed="0" w:uiPriority="69" w:semiHidden="0" w:name="Medium Grid 3 Accent 5"/>
-    <w:lsdException w:unhideWhenUsed="0" w:uiPriority="70" w:semiHidden="0" w:name="Dark List Accent 5"/>
-    <w:lsdException w:unhideWhenUsed="0" w:uiPriority="71" w:semiHidden="0" w:name="Colorful Shading Accent 5"/>
-    <w:lsdException w:unhideWhenUsed="0" w:uiPriority="72" w:semiHidden="0" w:name="Colorful List Accent 5"/>
-    <w:lsdException w:unhideWhenUsed="0" w:uiPriority="73" w:semiHidden="0" w:name="Colorful Grid Accent 5"/>
-    <w:lsdException w:unhideWhenUsed="0" w:uiPriority="60" w:semiHidden="0" w:name="Light Shading Accent 6"/>
-    <w:lsdException w:unhideWhenUsed="0" w:uiPriority="61" w:semiHidden="0" w:name="Light List Accent 6"/>
-    <w:lsdException w:unhideWhenUsed="0" w:uiPriority="62" w:semiHidden="0" w:name="Light Grid Accent 6"/>
-    <w:lsdException w:unhideWhenUsed="0" w:uiPriority="63" w:semiHidden="0" w:name="Medium Shading 1 Accent 6"/>
-    <w:lsdException w:unhideWhenUsed="0" w:uiPriority="64" w:semiHidden="0" w:name="Medium Shading 2 Accent 6"/>
-    <w:lsdException w:unhideWhenUsed="0" w:uiPriority="65" w:semiHidden="0" w:name="Medium List 1 Accent 6"/>
-    <w:lsdException w:unhideWhenUsed="0" w:uiPriority="66" w:semiHidden="0" w:name="Medium List 2 Accent 6"/>
-    <w:lsdException w:unhideWhenUsed="0" w:uiPriority="67" w:semiHidden="0" w:name="Medium Grid 1 Accent 6"/>
-    <w:lsdException w:unhideWhenUsed="0" w:uiPriority="68" w:semiHidden="0" w:name="Medium Grid 2 Accent 6"/>
-    <w:lsdException w:unhideWhenUsed="0" w:uiPriority="69" w:semiHidden="0" w:name="Medium Grid 3 Accent 6"/>
-    <w:lsdException w:unhideWhenUsed="0" w:uiPriority="70" w:semiHidden="0" w:name="Dark List Accent 6"/>
-    <w:lsdException w:unhideWhenUsed="0" w:uiPriority="71" w:semiHidden="0" w:name="Colorful Shading Accent 6"/>
-    <w:lsdException w:unhideWhenUsed="0" w:uiPriority="72" w:semiHidden="0" w:name="Colorful List Accent 6"/>
-    <w:lsdException w:unhideWhenUsed="0" w:uiPriority="73" w:semiHidden="0" w:name="Colorful Grid Accent 6"/>
+  <w:latentStyles w:defLockedState="0" w:defUIPriority="0" w:defSemiHidden="0" w:defUnhideWhenUsed="0" w:defQFormat="0" w:count="371">
+    <w:lsdException w:name="heading 1" w:qFormat="1"/>
+    <w:lsdException w:name="heading 2" w:semiHidden="1" w:unhideWhenUsed="1" w:qFormat="1"/>
+    <w:lsdException w:name="heading 3" w:semiHidden="1" w:unhideWhenUsed="1" w:qFormat="1"/>
+    <w:lsdException w:name="heading 4" w:semiHidden="1" w:unhideWhenUsed="1" w:qFormat="1"/>
+    <w:lsdException w:name="heading 5" w:semiHidden="1" w:unhideWhenUsed="1" w:qFormat="1"/>
+    <w:lsdException w:name="heading 6" w:semiHidden="1" w:unhideWhenUsed="1" w:qFormat="1"/>
+    <w:lsdException w:name="heading 7" w:semiHidden="1" w:unhideWhenUsed="1" w:qFormat="1"/>
+    <w:lsdException w:name="heading 8" w:semiHidden="1" w:unhideWhenUsed="1" w:qFormat="1"/>
+    <w:lsdException w:name="heading 9" w:semiHidden="1" w:unhideWhenUsed="1" w:qFormat="1"/>
+    <w:lsdException w:name="Title" w:qFormat="1"/>
+    <w:lsdException w:name="Default Paragraph Font" w:semiHidden="1"/>
+    <w:lsdException w:name="Subtitle" w:qFormat="1"/>
+    <w:lsdException w:name="Strong" w:qFormat="1"/>
+    <w:lsdException w:name="Emphasis" w:qFormat="1"/>
+    <w:lsdException w:name="HTML Top of Form" w:semiHidden="1" w:uiPriority="99" w:unhideWhenUsed="1"/>
+    <w:lsdException w:name="HTML Bottom of Form" w:semiHidden="1" w:uiPriority="99" w:unhideWhenUsed="1"/>
+    <w:lsdException w:name="Normal Table" w:semiHidden="1" w:unhideWhenUsed="1"/>
+    <w:lsdException w:name="No List" w:semiHidden="1" w:uiPriority="99" w:unhideWhenUsed="1"/>
+    <w:lsdException w:name="Outline List 1" w:semiHidden="1" w:uiPriority="99" w:unhideWhenUsed="1"/>
+    <w:lsdException w:name="Outline List 2" w:semiHidden="1" w:uiPriority="99" w:unhideWhenUsed="1"/>
+    <w:lsdException w:name="Outline List 3" w:semiHidden="1" w:uiPriority="99" w:unhideWhenUsed="1"/>
+    <w:lsdException w:name="Table Simple 1" w:semiHidden="1" w:unhideWhenUsed="1"/>
+    <w:lsdException w:name="Table Simple 2" w:semiHidden="1" w:unhideWhenUsed="1"/>
+    <w:lsdException w:name="Table Simple 3" w:semiHidden="1" w:unhideWhenUsed="1"/>
+    <w:lsdException w:name="Table Classic 1" w:semiHidden="1" w:unhideWhenUsed="1"/>
+    <w:lsdException w:name="Table Classic 2" w:semiHidden="1" w:unhideWhenUsed="1"/>
+    <w:lsdException w:name="Table Classic 3" w:semiHidden="1" w:unhideWhenUsed="1"/>
+    <w:lsdException w:name="Table Classic 4" w:semiHidden="1" w:unhideWhenUsed="1"/>
+    <w:lsdException w:name="Table Colorful 1" w:semiHidden="1" w:unhideWhenUsed="1"/>
+    <w:lsdException w:name="Table Colorful 2" w:semiHidden="1" w:unhideWhenUsed="1"/>
+    <w:lsdException w:name="Table Colorful 3" w:semiHidden="1" w:unhideWhenUsed="1"/>
+    <w:lsdException w:name="Table Columns 1" w:semiHidden="1" w:unhideWhenUsed="1"/>
+    <w:lsdException w:name="Table Columns 2" w:semiHidden="1" w:unhideWhenUsed="1"/>
+    <w:lsdException w:name="Table Columns 3" w:semiHidden="1" w:unhideWhenUsed="1"/>
+    <w:lsdException w:name="Table Columns 4" w:semiHidden="1" w:unhideWhenUsed="1"/>
+    <w:lsdException w:name="Table Columns 5" w:semiHidden="1" w:unhideWhenUsed="1"/>
+    <w:lsdException w:name="Table Grid 1" w:semiHidden="1" w:unhideWhenUsed="1"/>
+    <w:lsdException w:name="Table Grid 2" w:semiHidden="1" w:unhideWhenUsed="1"/>
+    <w:lsdException w:name="Table Grid 3" w:semiHidden="1" w:unhideWhenUsed="1"/>
+    <w:lsdException w:name="Table Grid 4" w:semiHidden="1" w:unhideWhenUsed="1"/>
+    <w:lsdException w:name="Table Grid 5" w:semiHidden="1" w:unhideWhenUsed="1"/>
+    <w:lsdException w:name="Table Grid 6" w:semiHidden="1" w:unhideWhenUsed="1"/>
+    <w:lsdException w:name="Table Grid 7" w:semiHidden="1" w:unhideWhenUsed="1"/>
+    <w:lsdException w:name="Table Grid 8" w:semiHidden="1" w:unhideWhenUsed="1"/>
+    <w:lsdException w:name="Table List 1" w:semiHidden="1" w:unhideWhenUsed="1"/>
+    <w:lsdException w:name="Table List 2" w:semiHidden="1" w:unhideWhenUsed="1"/>
+    <w:lsdException w:name="Table List 3" w:semiHidden="1" w:unhideWhenUsed="1"/>
+    <w:lsdException w:name="Table List 4" w:semiHidden="1" w:unhideWhenUsed="1"/>
+    <w:lsdException w:name="Table List 5" w:semiHidden="1" w:unhideWhenUsed="1"/>
+    <w:lsdException w:name="Table List 6" w:semiHidden="1" w:unhideWhenUsed="1"/>
+    <w:lsdException w:name="Table List 7" w:semiHidden="1" w:unhideWhenUsed="1"/>
+    <w:lsdException w:name="Table List 8" w:semiHidden="1" w:unhideWhenUsed="1"/>
+    <w:lsdException w:name="Table 3D effects 1" w:semiHidden="1" w:unhideWhenUsed="1"/>
+    <w:lsdException w:name="Table 3D effects 2" w:semiHidden="1" w:unhideWhenUsed="1"/>
+    <w:lsdException w:name="Table 3D effects 3" w:semiHidden="1" w:unhideWhenUsed="1"/>
+    <w:lsdException w:name="Table Contemporary" w:semiHidden="1" w:unhideWhenUsed="1"/>
+    <w:lsdException w:name="Table Elegant" w:semiHidden="1" w:unhideWhenUsed="1"/>
+    <w:lsdException w:name="Table Professional" w:semiHidden="1" w:unhideWhenUsed="1"/>
+    <w:lsdException w:name="Table Subtle 1" w:semiHidden="1" w:unhideWhenUsed="1"/>
+    <w:lsdException w:name="Table Subtle 2" w:semiHidden="1" w:unhideWhenUsed="1"/>
+    <w:lsdException w:name="Table Web 1" w:semiHidden="1" w:unhideWhenUsed="1"/>
+    <w:lsdException w:name="Table Web 2" w:semiHidden="1" w:unhideWhenUsed="1"/>
+    <w:lsdException w:name="Table Web 3" w:semiHidden="1" w:unhideWhenUsed="1"/>
+    <w:lsdException w:name="Table Grid" w:semiHidden="1" w:unhideWhenUsed="1"/>
+    <w:lsdException w:name="Table Theme" w:semiHidden="1" w:unhideWhenUsed="1"/>
+    <w:lsdException w:name="Placeholder Text" w:semiHidden="1" w:uiPriority="99"/>
+    <w:lsdException w:name="No Spacing" w:uiPriority="99"/>
+    <w:lsdException w:name="Light Shading" w:uiPriority="60"/>
+    <w:lsdException w:name="Light List" w:uiPriority="61"/>
+    <w:lsdException w:name="Light Grid" w:uiPriority="62"/>
+    <w:lsdException w:name="Medium Shading 1" w:uiPriority="63"/>
+    <w:lsdException w:name="Medium Shading 2" w:uiPriority="64"/>
+    <w:lsdException w:name="Medium List 1" w:uiPriority="65"/>
+    <w:lsdException w:name="Medium List 2" w:uiPriority="66"/>
+    <w:lsdException w:name="Medium Grid 1" w:uiPriority="67"/>
+    <w:lsdException w:name="Medium Grid 2" w:uiPriority="68"/>
+    <w:lsdException w:name="Medium Grid 3" w:uiPriority="69"/>
+    <w:lsdException w:name="Dark List" w:uiPriority="70"/>
+    <w:lsdException w:name="Colorful Shading" w:uiPriority="71"/>
+    <w:lsdException w:name="Colorful List" w:uiPriority="72"/>
+    <w:lsdException w:name="Colorful Grid" w:uiPriority="73"/>
+    <w:lsdException w:name="Light Shading Accent 1" w:uiPriority="60"/>
+    <w:lsdException w:name="Light List Accent 1" w:uiPriority="61"/>
+    <w:lsdException w:name="Light Grid Accent 1" w:uiPriority="62"/>
+    <w:lsdException w:name="Medium Shading 1 Accent 1" w:uiPriority="63"/>
+    <w:lsdException w:name="Medium Shading 2 Accent 1" w:uiPriority="64"/>
+    <w:lsdException w:name="Medium List 1 Accent 1" w:uiPriority="65"/>
+    <w:lsdException w:name="Revision" w:semiHidden="1" w:uiPriority="99"/>
+    <w:lsdException w:name="List Paragraph" w:uiPriority="99"/>
+    <w:lsdException w:name="Quote" w:uiPriority="99"/>
+    <w:lsdException w:name="Intense Quote" w:uiPriority="99"/>
+    <w:lsdException w:name="Medium List 2 Accent 1" w:uiPriority="66"/>
+    <w:lsdException w:name="Medium Grid 1 Accent 1" w:uiPriority="67"/>
+    <w:lsdException w:name="Medium Grid 2 Accent 1" w:uiPriority="68"/>
+    <w:lsdException w:name="Medium Grid 3 Accent 1" w:uiPriority="69"/>
+    <w:lsdException w:name="Dark List Accent 1" w:uiPriority="70"/>
+    <w:lsdException w:name="Colorful Shading Accent 1" w:uiPriority="71"/>
+    <w:lsdException w:name="Colorful List Accent 1" w:uiPriority="72"/>
+    <w:lsdException w:name="Colorful Grid Accent 1" w:uiPriority="73"/>
+    <w:lsdException w:name="Light Shading Accent 2" w:uiPriority="60"/>
+    <w:lsdException w:name="Light List Accent 2" w:uiPriority="61"/>
+    <w:lsdException w:name="Light Grid Accent 2" w:uiPriority="62"/>
+    <w:lsdException w:name="Medium Shading 1 Accent 2" w:uiPriority="63"/>
+    <w:lsdException w:name="Medium Shading 2 Accent 2" w:uiPriority="64"/>
+    <w:lsdException w:name="Medium List 1 Accent 2" w:uiPriority="65"/>
+    <w:lsdException w:name="Medium List 2 Accent 2" w:uiPriority="66"/>
+    <w:lsdException w:name="Medium Grid 1 Accent 2" w:uiPriority="67"/>
+    <w:lsdException w:name="Medium Grid 2 Accent 2" w:uiPriority="68"/>
+    <w:lsdException w:name="Medium Grid 3 Accent 2" w:uiPriority="69"/>
+    <w:lsdException w:name="Dark List Accent 2" w:uiPriority="70"/>
+    <w:lsdException w:name="Colorful Shading Accent 2" w:uiPriority="71"/>
+    <w:lsdException w:name="Colorful List Accent 2" w:uiPriority="72"/>
+    <w:lsdException w:name="Colorful Grid Accent 2" w:uiPriority="73"/>
+    <w:lsdException w:name="Light Shading Accent 3" w:uiPriority="60"/>
+    <w:lsdException w:name="Light List Accent 3" w:uiPriority="61"/>
+    <w:lsdException w:name="Light Grid Accent 3" w:uiPriority="62"/>
+    <w:lsdException w:name="Medium Shading 1 Accent 3" w:uiPriority="63"/>
+    <w:lsdException w:name="Medium Shading 2 Accent 3" w:uiPriority="64"/>
+    <w:lsdException w:name="Medium List 1 Accent 3" w:uiPriority="65"/>
+    <w:lsdException w:name="Medium List 2 Accent 3" w:uiPriority="66"/>
+    <w:lsdException w:name="Medium Grid 1 Accent 3" w:uiPriority="67"/>
+    <w:lsdException w:name="Medium Grid 2 Accent 3" w:uiPriority="68"/>
+    <w:lsdException w:name="Medium Grid 3 Accent 3" w:uiPriority="69"/>
+    <w:lsdException w:name="Dark List Accent 3" w:uiPriority="70"/>
+    <w:lsdException w:name="Colorful Shading Accent 3" w:uiPriority="71"/>
+    <w:lsdException w:name="Colorful List Accent 3" w:uiPriority="72"/>
+    <w:lsdException w:name="Colorful Grid Accent 3" w:uiPriority="73"/>
+    <w:lsdException w:name="Light Shading Accent 4" w:uiPriority="60"/>
+    <w:lsdException w:name="Light List Accent 4" w:uiPriority="61"/>
+    <w:lsdException w:name="Light Grid Accent 4" w:uiPriority="62"/>
+    <w:lsdException w:name="Medium Shading 1 Accent 4" w:uiPriority="63"/>
+    <w:lsdException w:name="Medium Shading 2 Accent 4" w:uiPriority="64"/>
+    <w:lsdException w:name="Medium List 1 Accent 4" w:uiPriority="65"/>
+    <w:lsdException w:name="Medium List 2 Accent 4" w:uiPriority="66"/>
+    <w:lsdException w:name="Medium Grid 1 Accent 4" w:uiPriority="67"/>
+    <w:lsdException w:name="Medium Grid 2 Accent 4" w:uiPriority="68"/>
+    <w:lsdException w:name="Medium Grid 3 Accent 4" w:uiPriority="69"/>
+    <w:lsdException w:name="Dark List Accent 4" w:uiPriority="70"/>
+    <w:lsdException w:name="Colorful Shading Accent 4" w:uiPriority="71"/>
+    <w:lsdException w:name="Colorful List Accent 4" w:uiPriority="72"/>
+    <w:lsdException w:name="Colorful Grid Accent 4" w:uiPriority="73"/>
+    <w:lsdException w:name="Light Shading Accent 5" w:uiPriority="60"/>
+    <w:lsdException w:name="Light List Accent 5" w:uiPriority="61"/>
+    <w:lsdException w:name="Light Grid Accent 5" w:uiPriority="62"/>
+    <w:lsdException w:name="Medium Shading 1 Accent 5" w:uiPriority="63"/>
+    <w:lsdException w:name="Medium Shading 2 Accent 5" w:uiPriority="64"/>
+    <w:lsdException w:name="Medium List 1 Accent 5" w:uiPriority="65"/>
+    <w:lsdException w:name="Medium List 2 Accent 5" w:uiPriority="66"/>
+    <w:lsdException w:name="Medium Grid 1 Accent 5" w:uiPriority="67"/>
+    <w:lsdException w:name="Medium Grid 2 Accent 5" w:uiPriority="68"/>
+    <w:lsdException w:name="Medium Grid 3 Accent 5" w:uiPriority="69"/>
+    <w:lsdException w:name="Dark List Accent 5" w:uiPriority="70"/>
+    <w:lsdException w:name="Colorful Shading Accent 5" w:uiPriority="71"/>
+    <w:lsdException w:name="Colorful List Accent 5" w:uiPriority="72"/>
+    <w:lsdException w:name="Colorful Grid Accent 5" w:uiPriority="73"/>
+    <w:lsdException w:name="Light Shading Accent 6" w:uiPriority="60"/>
+    <w:lsdException w:name="Light List Accent 6" w:uiPriority="61"/>
+    <w:lsdException w:name="Light Grid Accent 6" w:uiPriority="62"/>
+    <w:lsdException w:name="Medium Shading 1 Accent 6" w:uiPriority="63"/>
+    <w:lsdException w:name="Medium Shading 2 Accent 6" w:uiPriority="64"/>
+    <w:lsdException w:name="Medium List 1 Accent 6" w:uiPriority="65"/>
+    <w:lsdException w:name="Medium List 2 Accent 6" w:uiPriority="66"/>
+    <w:lsdException w:name="Medium Grid 1 Accent 6" w:uiPriority="67"/>
+    <w:lsdException w:name="Medium Grid 2 Accent 6" w:uiPriority="68"/>
+    <w:lsdException w:name="Medium Grid 3 Accent 6" w:uiPriority="69"/>
+    <w:lsdException w:name="Dark List Accent 6" w:uiPriority="70"/>
+    <w:lsdException w:name="Colorful Shading Accent 6" w:uiPriority="71"/>
+    <w:lsdException w:name="Colorful List Accent 6" w:uiPriority="72"/>
+    <w:lsdException w:name="Colorful Grid Accent 6" w:uiPriority="73"/>
+    <w:lsdException w:name="Subtle Emphasis" w:uiPriority="19" w:qFormat="1"/>
+    <w:lsdException w:name="Intense Emphasis" w:uiPriority="21" w:qFormat="1"/>
+    <w:lsdException w:name="Subtle Reference" w:uiPriority="31" w:qFormat="1"/>
+    <w:lsdException w:name="Intense Reference" w:uiPriority="32" w:qFormat="1"/>
+    <w:lsdException w:name="Book Title" w:uiPriority="33" w:qFormat="1"/>
+    <w:lsdException w:name="Bibliography" w:semiHidden="1" w:uiPriority="37" w:unhideWhenUsed="1"/>
+    <w:lsdException w:name="TOC Heading" w:semiHidden="1" w:uiPriority="39" w:unhideWhenUsed="1" w:qFormat="1"/>
+    <w:lsdException w:name="Plain Table 1" w:uiPriority="41"/>
+    <w:lsdException w:name="Plain Table 2" w:uiPriority="42"/>
+    <w:lsdException w:name="Plain Table 3" w:uiPriority="43"/>
+    <w:lsdException w:name="Plain Table 4" w:uiPriority="44"/>
+    <w:lsdException w:name="Plain Table 5" w:uiPriority="45"/>
+    <w:lsdException w:name="Grid Table Light" w:uiPriority="40"/>
+    <w:lsdException w:name="Grid Table 1 Light" w:uiPriority="46"/>
+    <w:lsdException w:name="Grid Table 2" w:uiPriority="47"/>
+    <w:lsdException w:name="Grid Table 3" w:uiPriority="48"/>
+    <w:lsdException w:name="Grid Table 4" w:uiPriority="49"/>
+    <w:lsdException w:name="Grid Table 5 Dark" w:uiPriority="50"/>
+    <w:lsdException w:name="Grid Table 6 Colorful" w:uiPriority="51"/>
+    <w:lsdException w:name="Grid Table 7 Colorful" w:uiPriority="52"/>
+    <w:lsdException w:name="Grid Table 1 Light Accent 1" w:uiPriority="46"/>
+    <w:lsdException w:name="Grid Table 2 Accent 1" w:uiPriority="47"/>
+    <w:lsdException w:name="Grid Table 3 Accent 1" w:uiPriority="48"/>
+    <w:lsdException w:name="Grid Table 4 Accent 1" w:uiPriority="49"/>
+    <w:lsdException w:name="Grid Table 5 Dark Accent 1" w:uiPriority="50"/>
+    <w:lsdException w:name="Grid Table 6 Colorful Accent 1" w:uiPriority="51"/>
+    <w:lsdException w:name="Grid Table 7 Colorful Accent 1" w:uiPriority="52"/>
+    <w:lsdException w:name="Grid Table 1 Light Accent 2" w:uiPriority="46"/>
+    <w:lsdException w:name="Grid Table 2 Accent 2" w:uiPriority="47"/>
+    <w:lsdException w:name="Grid Table 3 Accent 2" w:uiPriority="48"/>
+    <w:lsdException w:name="Grid Table 4 Accent 2" w:uiPriority="49"/>
+    <w:lsdException w:name="Grid Table 5 Dark Accent 2" w:uiPriority="50"/>
+    <w:lsdException w:name="Grid Table 6 Colorful Accent 2" w:uiPriority="51"/>
+    <w:lsdException w:name="Grid Table 7 Colorful Accent 2" w:uiPriority="52"/>
+    <w:lsdException w:name="Grid Table 1 Light Accent 3" w:uiPriority="46"/>
+    <w:lsdException w:name="Grid Table 2 Accent 3" w:uiPriority="47"/>
+    <w:lsdException w:name="Grid Table 3 Accent 3" w:uiPriority="48"/>
+    <w:lsdException w:name="Grid Table 4 Accent 3" w:uiPriority="49"/>
+    <w:lsdException w:name="Grid Table 5 Dark Accent 3" w:uiPriority="50"/>
+    <w:lsdException w:name="Grid Table 6 Colorful Accent 3" w:uiPriority="51"/>
+    <w:lsdException w:name="Grid Table 7 Colorful Accent 3" w:uiPriority="52"/>
+    <w:lsdException w:name="Grid Table 1 Light Accent 4" w:uiPriority="46"/>
+    <w:lsdException w:name="Grid Table 2 Accent 4" w:uiPriority="47"/>
+    <w:lsdException w:name="Grid Table 3 Accent 4" w:uiPriority="48"/>
+    <w:lsdException w:name="Grid Table 4 Accent 4" w:uiPriority="49"/>
+    <w:lsdException w:name="Grid Table 5 Dark Accent 4" w:uiPriority="50"/>
+    <w:lsdException w:name="Grid Table 6 Colorful Accent 4" w:uiPriority="51"/>
+    <w:lsdException w:name="Grid Table 7 Colorful Accent 4" w:uiPriority="52"/>
+    <w:lsdException w:name="Grid Table 1 Light Accent 5" w:uiPriority="46"/>
+    <w:lsdException w:name="Grid Table 2 Accent 5" w:uiPriority="47"/>
+    <w:lsdException w:name="Grid Table 3 Accent 5" w:uiPriority="48"/>
+    <w:lsdException w:name="Grid Table 4 Accent 5" w:uiPriority="49"/>
+    <w:lsdException w:name="Grid Table 5 Dark Accent 5" w:uiPriority="50"/>
+    <w:lsdException w:name="Grid Table 6 Colorful Accent 5" w:uiPriority="51"/>
+    <w:lsdException w:name="Grid Table 7 Colorful Accent 5" w:uiPriority="52"/>
+    <w:lsdException w:name="Grid Table 1 Light Accent 6" w:uiPriority="46"/>
+    <w:lsdException w:name="Grid Table 2 Accent 6" w:uiPriority="47"/>
+    <w:lsdException w:name="Grid Table 3 Accent 6" w:uiPriority="48"/>
+    <w:lsdException w:name="Grid Table 4 Accent 6" w:uiPriority="49"/>
+    <w:lsdException w:name="Grid Table 5 Dark Accent 6" w:uiPriority="50"/>
+    <w:lsdException w:name="Grid Table 6 Colorful Accent 6" w:uiPriority="51"/>
+    <w:lsdException w:name="Grid Table 7 Colorful Accent 6" w:uiPriority="52"/>
+    <w:lsdException w:name="List Table 1 Light" w:uiPriority="46"/>
+    <w:lsdException w:name="List Table 2" w:uiPriority="47"/>
+    <w:lsdException w:name="List Table 3" w:uiPriority="48"/>
+    <w:lsdException w:name="List Table 4" w:uiPriority="49"/>
+    <w:lsdException w:name="List Table 5 Dark" w:uiPriority="50"/>
+    <w:lsdException w:name="List Table 6 Colorful" w:uiPriority="51"/>
+    <w:lsdException w:name="List Table 7 Colorful" w:uiPriority="52"/>
+    <w:lsdException w:name="List Table 1 Light Accent 1" w:uiPriority="46"/>
+    <w:lsdException w:name="List Table 2 Accent 1" w:uiPriority="47"/>
+    <w:lsdException w:name="List Table 3 Accent 1" w:uiPriority="48"/>
+    <w:lsdException w:name="List Table 4 Accent 1" w:uiPriority="49"/>
+    <w:lsdException w:name="List Table 5 Dark Accent 1" w:uiPriority="50"/>
+    <w:lsdException w:name="List Table 6 Colorful Accent 1" w:uiPriority="51"/>
+    <w:lsdException w:name="List Table 7 Colorful Accent 1" w:uiPriority="52"/>
+    <w:lsdException w:name="List Table 1 Light Accent 2" w:uiPriority="46"/>
+    <w:lsdException w:name="List Table 2 Accent 2" w:uiPriority="47"/>
+    <w:lsdException w:name="List Table 3 Accent 2" w:uiPriority="48"/>
+    <w:lsdException w:name="List Table 4 Accent 2" w:uiPriority="49"/>
+    <w:lsdException w:name="List Table 5 Dark Accent 2" w:uiPriority="50"/>
+    <w:lsdException w:name="List Table 6 Colorful Accent 2" w:uiPriority="51"/>
+    <w:lsdException w:name="List Table 7 Colorful Accent 2" w:uiPriority="52"/>
+    <w:lsdException w:name="List Table 1 Light Accent 3" w:uiPriority="46"/>
+    <w:lsdException w:name="List Table 2 Accent 3" w:uiPriority="47"/>
+    <w:lsdException w:name="List Table 3 Accent 3" w:uiPriority="48"/>
+    <w:lsdException w:name="List Table 4 Accent 3" w:uiPriority="49"/>
+    <w:lsdException w:name="List Table 5 Dark Accent 3" w:uiPriority="50"/>
+    <w:lsdException w:name="List Table 6 Colorful Accent 3" w:uiPriority="51"/>
+    <w:lsdException w:name="List Table 7 Colorful Accent 3" w:uiPriority="52"/>
+    <w:lsdException w:name="List Table 1 Light Accent 4" w:uiPriority="46"/>
+    <w:lsdException w:name="List Table 2 Accent 4" w:uiPriority="47"/>
+    <w:lsdException w:name="List Table 3 Accent 4" w:uiPriority="48"/>
+    <w:lsdException w:name="List Table 4 Accent 4" w:uiPriority="49"/>
+    <w:lsdException w:name="List Table 5 Dark Accent 4" w:uiPriority="50"/>
+    <w:lsdException w:name="List Table 6 Colorful Accent 4" w:uiPriority="51"/>
+    <w:lsdException w:name="List Table 7 Colorful Accent 4" w:uiPriority="52"/>
+    <w:lsdException w:name="List Table 1 Light Accent 5" w:uiPriority="46"/>
+    <w:lsdException w:name="List Table 2 Accent 5" w:uiPriority="47"/>
+    <w:lsdException w:name="List Table 3 Accent 5" w:uiPriority="48"/>
+    <w:lsdException w:name="List Table 4 Accent 5" w:uiPriority="49"/>
+    <w:lsdException w:name="List Table 5 Dark Accent 5" w:uiPriority="50"/>
+    <w:lsdException w:name="List Table 6 Colorful Accent 5" w:uiPriority="51"/>
+    <w:lsdException w:name="List Table 7 Colorful Accent 5" w:uiPriority="52"/>
+    <w:lsdException w:name="List Table 1 Light Accent 6" w:uiPriority="46"/>
+    <w:lsdException w:name="List Table 2 Accent 6" w:uiPriority="47"/>
+    <w:lsdException w:name="List Table 3 Accent 6" w:uiPriority="48"/>
+    <w:lsdException w:name="List Table 4 Accent 6" w:uiPriority="49"/>
+    <w:lsdException w:name="List Table 5 Dark Accent 6" w:uiPriority="50"/>
+    <w:lsdException w:name="List Table 6 Colorful Accent 6" w:uiPriority="51"/>
+    <w:lsdException w:name="List Table 7 Colorful Accent 6" w:uiPriority="52"/>
   </w:latentStyles>
-  <w:style w:type="paragraph" w:default="1" w:styleId="1">
+  <w:style w:type="paragraph" w:default="1" w:styleId="Normal">
     <w:name w:val="Normal"/>
-    <w:uiPriority w:val="0"/>
     <w:pPr>
       <w:widowControl w:val="0"/>
       <w:suppressAutoHyphens/>
     </w:pPr>
     <w:rPr>
-      <w:rFonts w:ascii="Liberation Serif" w:hAnsi="Liberation Serif" w:eastAsia="Droid Sans Fallback" w:cs="FreeSans"/>
-      <w:color w:val="auto"/>
       <w:sz w:val="24"/>
       <w:szCs w:val="24"/>
-      <w:lang w:val="en-US" w:eastAsia="zh-CN" w:bidi="hi-IN"/>
+      <w:lang w:eastAsia="zh-CN" w:bidi="hi-IN"/>
     </w:rPr>
   </w:style>
-  <w:style w:type="character" w:default="1" w:styleId="5">
+  <w:style w:type="character" w:default="1" w:styleId="DefaultParagraphFont">
     <w:name w:val="Default Paragraph Font"/>
+    <w:uiPriority w:val="1"/>
     <w:semiHidden/>
-    <w:uiPriority w:val="0"/>
+    <w:unhideWhenUsed/>
   </w:style>
-  <w:style w:type="table" w:default="1" w:styleId="6">
+  <w:style w:type="table" w:default="1" w:styleId="TableNormal">
     <w:name w:val="Normal Table"/>
+    <w:uiPriority w:val="99"/>
     <w:semiHidden/>
-    <w:uiPriority w:val="0"/>
+    <w:unhideWhenUsed/>
     <w:tblPr>
-      <w:tblLayout w:type="fixed"/>
+      <w:tblInd w:w="0" w:type="dxa"/>
       <w:tblCellMar>
         <w:top w:w="0" w:type="dxa"/>
         <w:left w:w="108" w:type="dxa"/>
@@ -570,64 +768,56 @@
       </w:tblCellMar>
     </w:tblPr>
   </w:style>
-  <w:style w:type="paragraph" w:styleId="2">
+  <w:style w:type="numbering" w:default="1" w:styleId="NoList">
+    <w:name w:val="No List"/>
+    <w:uiPriority w:val="99"/>
+    <w:semiHidden/>
+    <w:unhideWhenUsed/>
+  </w:style>
+  <w:style w:type="paragraph" w:styleId="Caption">
     <w:name w:val="caption"/>
-    <w:basedOn w:val="1"/>
-    <w:next w:val="1"/>
-    <w:uiPriority w:val="0"/>
+    <w:basedOn w:val="Normal"/>
+    <w:next w:val="Normal"/>
     <w:pPr>
       <w:suppressLineNumbers/>
       <w:spacing w:before="120" w:after="120"/>
     </w:pPr>
     <w:rPr>
-      <w:rFonts w:cs="FreeSans"/>
       <w:i/>
       <w:iCs/>
-      <w:sz w:val="24"/>
-      <w:szCs w:val="24"/>
     </w:rPr>
   </w:style>
-  <w:style w:type="paragraph" w:styleId="3">
+  <w:style w:type="paragraph" w:styleId="List">
     <w:name w:val="List"/>
-    <w:basedOn w:val="4"/>
-    <w:uiPriority w:val="0"/>
-    <w:rPr>
-      <w:rFonts w:cs="FreeSans"/>
-    </w:rPr>
+    <w:basedOn w:val="TextBody"/>
   </w:style>
-  <w:style w:type="paragraph" w:customStyle="1" w:styleId="4">
+  <w:style w:type="paragraph" w:customStyle="1" w:styleId="TextBody">
     <w:name w:val="Text Body"/>
-    <w:basedOn w:val="1"/>
-    <w:uiPriority w:val="0"/>
+    <w:basedOn w:val="Normal"/>
     <w:pPr>
-      <w:spacing w:before="0" w:after="140" w:line="288" w:lineRule="auto"/>
+      <w:spacing w:after="140" w:line="288" w:lineRule="auto"/>
     </w:pPr>
   </w:style>
-  <w:style w:type="paragraph" w:customStyle="1" w:styleId="7">
+  <w:style w:type="paragraph" w:customStyle="1" w:styleId="Heading">
     <w:name w:val="Heading"/>
-    <w:basedOn w:val="1"/>
-    <w:next w:val="4"/>
-    <w:uiPriority w:val="0"/>
+    <w:basedOn w:val="Normal"/>
+    <w:next w:val="TextBody"/>
     <w:pPr>
       <w:keepNext/>
       <w:spacing w:before="240" w:after="120"/>
     </w:pPr>
     <w:rPr>
-      <w:rFonts w:ascii="Liberation Sans" w:hAnsi="Liberation Sans" w:eastAsia="Droid Sans Fallback" w:cs="FreeSans"/>
+      <w:rFonts w:ascii="Liberation Sans" w:hAnsi="Liberation Sans"/>
       <w:sz w:val="28"/>
       <w:szCs w:val="28"/>
     </w:rPr>
   </w:style>
-  <w:style w:type="paragraph" w:customStyle="1" w:styleId="8">
+  <w:style w:type="paragraph" w:customStyle="1" w:styleId="Index">
     <w:name w:val="Index"/>
-    <w:basedOn w:val="1"/>
-    <w:uiPriority w:val="0"/>
+    <w:basedOn w:val="Normal"/>
     <w:pPr>
       <w:suppressLineNumbers/>
     </w:pPr>
-    <w:rPr>
-      <w:rFonts w:cs="FreeSans"/>
-    </w:rPr>
   </w:style>
 </w:styles>
 </file>
@@ -637,10 +827,10 @@
   <a:themeElements>
     <a:clrScheme name="Office">
       <a:dk1>
-        <a:sysClr val="windowText" lastClr="4C4C4C"/>
+        <a:sysClr val="windowText" lastClr="000000"/>
       </a:dk1>
       <a:lt1>
-        <a:sysClr val="window" lastClr="F7F7F7"/>
+        <a:sysClr val="window" lastClr="FFFFFF"/>
       </a:lt1>
       <a:dk2>
         <a:srgbClr val="1F497D"/>
@@ -913,6 +1103,7 @@
     </a:fmtScheme>
   </a:themeElements>
   <a:objectDefaults/>
+  <a:extraClrSchemeLst/>
 </a:theme>
 </file>
 

</xml_diff>